<commit_message>
lab 4 has been added
</commit_message>
<xml_diff>
--- a/lab/lab3-binary tree visualiz.docx
+++ b/lab/lab3-binary tree visualiz.docx
@@ -104,7 +104,6 @@
           <w:b/>
           <w:sz w:val="32"/>
           <w:szCs w:val="32"/>
-          <w:lang w:val="uk-UA"/>
         </w:rPr>
       </w:pPr>
       <w:r>
@@ -142,10 +141,11 @@
           <w:b/>
           <w:sz w:val="32"/>
           <w:szCs w:val="32"/>
-          <w:lang w:val="uk-UA"/>
-        </w:rPr>
-        <w:t>2</w:t>
-      </w:r>
+        </w:rPr>
+        <w:t>3</w:t>
+      </w:r>
+      <w:bookmarkStart w:id="0" w:name="_GoBack"/>
+      <w:bookmarkEnd w:id="0"/>
     </w:p>
     <w:p>
       <w:pPr>
@@ -182,31 +182,7 @@
         <w:rPr>
           <w:lang w:val="uk-UA"/>
         </w:rPr>
-        <w:t xml:space="preserve">Бінарне дерево являє собою структуру, в якій кожен вузол (або вершина) має не більше двох вузлів-нащадків і в точності одного з батьків. Самий верхній вузол дерева є єдиним вузлом без батьків; він називається кореневим вузлом. </w:t>
-      </w:r>
-      <w:r>
-        <w:rPr>
-          <w:lang w:val="uk-UA"/>
-        </w:rPr>
-        <w:t>Б</w:t>
-      </w:r>
-      <w:r>
-        <w:rPr>
-          <w:lang w:val="uk-UA"/>
-        </w:rPr>
-        <w:t>інарне дерево</w:t>
-      </w:r>
-      <w:r>
-        <w:rPr>
-          <w:lang w:val="uk-UA"/>
-        </w:rPr>
-        <w:t xml:space="preserve"> </w:t>
-      </w:r>
-      <w:r>
-        <w:rPr>
-          <w:lang w:val="uk-UA"/>
-        </w:rPr>
-        <w:t xml:space="preserve">з </w:t>
+        <w:t xml:space="preserve">Бінарне дерево являє собою структуру, в якій кожен вузол (або вершина) має не більше двох вузлів-нащадків і в точності одного з батьків. Самий верхній вузол дерева є єдиним вузлом без батьків; він називається кореневим вузлом. Бінарне дерево з </w:t>
       </w:r>
       <w:r>
         <w:rPr>
@@ -232,19 +208,7 @@
         <w:rPr>
           <w:lang w:val="uk-UA"/>
         </w:rPr>
-        <w:t>N + 1] рівнів (при максимально щільній упаковці вузлів).</w:t>
-      </w:r>
-      <w:r>
-        <w:rPr>
-          <w:lang w:val="uk-UA"/>
-        </w:rPr>
-        <w:t xml:space="preserve"> </w:t>
-      </w:r>
-      <w:r>
-        <w:rPr>
-          <w:lang w:val="uk-UA"/>
-        </w:rPr>
-        <w:t xml:space="preserve">Якщо рівні дерева занумерувати, вважаючи що корінь лежить на рівні 1, то на рівні з номером </w:t>
+        <w:t xml:space="preserve">N + 1] рівнів (при максимально щільній упаковці вузлів). Якщо рівні дерева занумерувати, вважаючи що корінь лежить на рівні 1, то на рівні з номером </w:t>
       </w:r>
       <w:r>
         <w:rPr>
@@ -5963,9 +5927,6 @@
         <w:t xml:space="preserve">Дійсні числа в діапазоні </w:t>
       </w:r>
       <w:r>
-        <w:rPr>
-          <w:lang w:val="en-US"/>
-        </w:rPr>
         <w:t>[10, 50]</w:t>
       </w:r>
       <w:r>
@@ -6007,13 +5968,7 @@
         <w:rPr>
           <w:lang w:val="uk-UA"/>
         </w:rPr>
-        <w:t xml:space="preserve">Цілі числа </w:t>
-      </w:r>
-      <w:r>
-        <w:rPr>
-          <w:lang w:val="uk-UA"/>
-        </w:rPr>
-        <w:t xml:space="preserve">в діапазоні </w:t>
+        <w:t xml:space="preserve">Цілі числа в діапазоні </w:t>
       </w:r>
       <w:r>
         <w:t>[</w:t>
@@ -6137,7 +6092,10 @@
         <w:rPr>
           <w:lang w:val="uk-UA"/>
         </w:rPr>
-        <w:t>-50</w:t>
+        <w:t>-500</w:t>
+      </w:r>
+      <w:r>
+        <w:t xml:space="preserve">, </w:t>
       </w:r>
       <w:r>
         <w:rPr>
@@ -6146,13 +6104,128 @@
         <w:t>0</w:t>
       </w:r>
       <w:r>
+        <w:t>]</w:t>
+      </w:r>
+      <w:r>
+        <w:rPr>
+          <w:lang w:val="uk-UA"/>
+        </w:rPr>
+        <w:t>;</w:t>
+      </w:r>
+    </w:p>
+    <w:p>
+      <w:pPr>
+        <w:rPr>
+          <w:b/>
+          <w:lang w:val="uk-UA"/>
+        </w:rPr>
+      </w:pPr>
+      <w:r>
+        <w:rPr>
+          <w:b/>
+          <w:lang w:val="uk-UA"/>
+        </w:rPr>
+        <w:t xml:space="preserve">Варіант </w:t>
+      </w:r>
+      <w:r>
+        <w:rPr>
+          <w:b/>
+          <w:lang w:val="uk-UA"/>
+        </w:rPr>
+        <w:t>5</w:t>
+      </w:r>
+    </w:p>
+    <w:p>
+      <w:pPr>
+        <w:rPr>
+          <w:lang w:val="uk-UA"/>
+        </w:rPr>
+      </w:pPr>
+      <w:r>
+        <w:rPr>
+          <w:lang w:val="uk-UA"/>
+        </w:rPr>
+        <w:t xml:space="preserve">Дійсні числа в діапазоні </w:t>
+      </w:r>
+      <w:r>
+        <w:t>[</w:t>
+      </w:r>
+      <w:r>
+        <w:rPr>
+          <w:lang w:val="uk-UA"/>
+        </w:rPr>
+        <w:t>75</w:t>
+      </w:r>
+      <w:r>
         <w:t xml:space="preserve">, </w:t>
       </w:r>
       <w:r>
         <w:rPr>
           <w:lang w:val="uk-UA"/>
         </w:rPr>
-        <w:t>0</w:t>
+        <w:t>30</w:t>
+      </w:r>
+      <w:r>
+        <w:t>0]</w:t>
+      </w:r>
+      <w:r>
+        <w:rPr>
+          <w:lang w:val="uk-UA"/>
+        </w:rPr>
+        <w:t>;</w:t>
+      </w:r>
+    </w:p>
+    <w:p>
+      <w:pPr>
+        <w:rPr>
+          <w:b/>
+          <w:lang w:val="uk-UA"/>
+        </w:rPr>
+      </w:pPr>
+      <w:r>
+        <w:rPr>
+          <w:b/>
+          <w:lang w:val="uk-UA"/>
+        </w:rPr>
+        <w:t xml:space="preserve">Варіант </w:t>
+      </w:r>
+      <w:r>
+        <w:rPr>
+          <w:b/>
+          <w:lang w:val="uk-UA"/>
+        </w:rPr>
+        <w:t>6</w:t>
+      </w:r>
+    </w:p>
+    <w:p>
+      <w:pPr>
+        <w:rPr>
+          <w:lang w:val="uk-UA"/>
+        </w:rPr>
+      </w:pPr>
+      <w:r>
+        <w:rPr>
+          <w:lang w:val="uk-UA"/>
+        </w:rPr>
+        <w:t xml:space="preserve">Цілі числа в діапазоні </w:t>
+      </w:r>
+      <w:r>
+        <w:t>[</w:t>
+      </w:r>
+      <w:r>
+        <w:rPr>
+          <w:lang w:val="uk-UA"/>
+        </w:rPr>
+        <w:t>-250</w:t>
+      </w:r>
+      <w:r>
+        <w:t xml:space="preserve">, </w:t>
+      </w:r>
+      <w:r>
+        <w:rPr>
+          <w:lang w:val="uk-UA"/>
+        </w:rPr>
+        <w:t>300</w:t>
       </w:r>
       <w:r>
         <w:t>]</w:t>
@@ -6183,7 +6256,7 @@
           <w:b/>
           <w:lang w:val="uk-UA"/>
         </w:rPr>
-        <w:t>5</w:t>
+        <w:t>7</w:t>
       </w:r>
     </w:p>
     <w:p>
@@ -6205,7 +6278,7 @@
         <w:rPr>
           <w:lang w:val="uk-UA"/>
         </w:rPr>
-        <w:t>75</w:t>
+        <w:t>-1</w:t>
       </w:r>
       <w:r>
         <w:t xml:space="preserve">, </w:t>
@@ -6214,16 +6287,10 @@
         <w:rPr>
           <w:lang w:val="uk-UA"/>
         </w:rPr>
-        <w:t>3</w:t>
-      </w:r>
-      <w:r>
-        <w:rPr>
-          <w:lang w:val="uk-UA"/>
-        </w:rPr>
-        <w:t>0</w:t>
-      </w:r>
-      <w:r>
-        <w:t>0]</w:t>
+        <w:t>1</w:t>
+      </w:r>
+      <w:r>
+        <w:t>]</w:t>
       </w:r>
       <w:r>
         <w:rPr>
@@ -6251,7 +6318,7 @@
           <w:b/>
           <w:lang w:val="uk-UA"/>
         </w:rPr>
-        <w:t>6</w:t>
+        <w:t>8</w:t>
       </w:r>
     </w:p>
     <w:p>
@@ -6273,155 +6340,11 @@
         <w:rPr>
           <w:lang w:val="uk-UA"/>
         </w:rPr>
-        <w:t>-25</w:t>
-      </w:r>
-      <w:r>
-        <w:rPr>
-          <w:lang w:val="uk-UA"/>
-        </w:rPr>
-        <w:t>0</w:t>
+        <w:t>-1000</w:t>
       </w:r>
       <w:r>
         <w:t xml:space="preserve">, </w:t>
       </w:r>
-      <w:r>
-        <w:rPr>
-          <w:lang w:val="uk-UA"/>
-        </w:rPr>
-        <w:t>30</w:t>
-      </w:r>
-      <w:r>
-        <w:rPr>
-          <w:lang w:val="uk-UA"/>
-        </w:rPr>
-        <w:t>0</w:t>
-      </w:r>
-      <w:r>
-        <w:t>]</w:t>
-      </w:r>
-      <w:r>
-        <w:rPr>
-          <w:lang w:val="uk-UA"/>
-        </w:rPr>
-        <w:t>;</w:t>
-      </w:r>
-    </w:p>
-    <w:p>
-      <w:pPr>
-        <w:rPr>
-          <w:b/>
-          <w:lang w:val="uk-UA"/>
-        </w:rPr>
-      </w:pPr>
-      <w:r>
-        <w:rPr>
-          <w:b/>
-          <w:lang w:val="uk-UA"/>
-        </w:rPr>
-        <w:t xml:space="preserve">Варіант </w:t>
-      </w:r>
-      <w:r>
-        <w:rPr>
-          <w:b/>
-          <w:lang w:val="uk-UA"/>
-        </w:rPr>
-        <w:t>7</w:t>
-      </w:r>
-    </w:p>
-    <w:p>
-      <w:pPr>
-        <w:rPr>
-          <w:lang w:val="uk-UA"/>
-        </w:rPr>
-      </w:pPr>
-      <w:r>
-        <w:rPr>
-          <w:lang w:val="uk-UA"/>
-        </w:rPr>
-        <w:t xml:space="preserve">Дійсні числа в діапазоні </w:t>
-      </w:r>
-      <w:r>
-        <w:t>[</w:t>
-      </w:r>
-      <w:r>
-        <w:rPr>
-          <w:lang w:val="uk-UA"/>
-        </w:rPr>
-        <w:t>-1</w:t>
-      </w:r>
-      <w:r>
-        <w:t xml:space="preserve">, </w:t>
-      </w:r>
-      <w:r>
-        <w:rPr>
-          <w:lang w:val="uk-UA"/>
-        </w:rPr>
-        <w:t>1</w:t>
-      </w:r>
-      <w:r>
-        <w:t>]</w:t>
-      </w:r>
-      <w:r>
-        <w:rPr>
-          <w:lang w:val="uk-UA"/>
-        </w:rPr>
-        <w:t>;</w:t>
-      </w:r>
-    </w:p>
-    <w:p>
-      <w:pPr>
-        <w:rPr>
-          <w:b/>
-          <w:lang w:val="uk-UA"/>
-        </w:rPr>
-      </w:pPr>
-      <w:r>
-        <w:rPr>
-          <w:b/>
-          <w:lang w:val="uk-UA"/>
-        </w:rPr>
-        <w:t xml:space="preserve">Варіант </w:t>
-      </w:r>
-      <w:r>
-        <w:rPr>
-          <w:b/>
-          <w:lang w:val="uk-UA"/>
-        </w:rPr>
-        <w:t>8</w:t>
-      </w:r>
-    </w:p>
-    <w:p>
-      <w:pPr>
-        <w:rPr>
-          <w:lang w:val="uk-UA"/>
-        </w:rPr>
-      </w:pPr>
-      <w:r>
-        <w:rPr>
-          <w:lang w:val="uk-UA"/>
-        </w:rPr>
-        <w:t xml:space="preserve">Цілі числа в діапазоні </w:t>
-      </w:r>
-      <w:r>
-        <w:t>[</w:t>
-      </w:r>
-      <w:r>
-        <w:rPr>
-          <w:lang w:val="uk-UA"/>
-        </w:rPr>
-        <w:t>-</w:t>
-      </w:r>
-      <w:r>
-        <w:rPr>
-          <w:lang w:val="uk-UA"/>
-        </w:rPr>
-        <w:t>1000</w:t>
-      </w:r>
-      <w:r>
-        <w:t xml:space="preserve">, </w:t>
-      </w:r>
-      <w:bookmarkStart w:id="0" w:name="_GoBack"/>
-      <w:bookmarkEnd w:id="0"/>
       <w:r>
         <w:rPr>
           <w:lang w:val="uk-UA"/>
@@ -7677,7 +7600,7 @@
 </file>
 
 <file path=customXml/itemProps1.xml><?xml version="1.0" encoding="utf-8"?>
-<ds:datastoreItem xmlns:ds="http://schemas.openxmlformats.org/officeDocument/2006/customXml" ds:itemID="{3B34CCF5-E65B-4410-99A2-7345D11B6FCA}">
+<ds:datastoreItem xmlns:ds="http://schemas.openxmlformats.org/officeDocument/2006/customXml" ds:itemID="{9B60F324-84F2-420E-A774-D11F13B91108}">
   <ds:schemaRefs>
     <ds:schemaRef ds:uri="http://schemas.openxmlformats.org/officeDocument/2006/bibliography"/>
   </ds:schemaRefs>

</xml_diff>